<commit_message>
Working on Excel data load
</commit_message>
<xml_diff>
--- a/Договор за залог на сметка_фирма_БЕЗ блокировка_.docx
+++ b/Договор за залог на сметка_фирма_БЕЗ блокировка_.docx
@@ -682,6 +682,117 @@
           <w:lang w:val="bg-BG"/>
         </w:rPr>
         <w:t>.</w:t>
+      </w:r>
+      <w:r>
+        <w:rPr>
+          <w:b/>
+          <w:bCs/>
+          <w:kern w:val="1"/>
+          <w:sz w:val="22"/>
+          <w:szCs w:val="22"/>
+        </w:rPr>
+        <w:t xml:space="preserve"> </w:t>
+      </w:r>
+      <w:r>
+        <w:rPr>
+          <w:b/>
+          <w:bCs/>
+          <w:kern w:val="1"/>
+          <w:sz w:val="22"/>
+          <w:szCs w:val="22"/>
+        </w:rPr>
+        <w:t xml:space="preserve"> </w:t>
+      </w:r>
+      <w:r>
+        <w:rPr>
+          <w:b/>
+          <w:bCs/>
+          <w:kern w:val="1"/>
+          <w:sz w:val="22"/>
+          <w:szCs w:val="22"/>
+        </w:rPr>
+        <w:t>чакам долна граница</w:t>
+      </w:r>
+      <w:r>
+        <w:rPr>
+          <w:b/>
+          <w:bCs/>
+          <w:kern w:val="1"/>
+          <w:sz w:val="22"/>
+          <w:szCs w:val="22"/>
+        </w:rPr>
+        <w:t xml:space="preserve"> </w:t>
+      </w:r>
+      <w:r>
+        <w:rPr>
+          <w:b/>
+          <w:bCs/>
+          <w:kern w:val="1"/>
+          <w:sz w:val="22"/>
+          <w:szCs w:val="22"/>
+        </w:rPr>
+        <w:t>333555777</w:t>
+      </w:r>
+      <w:r>
+        <w:rPr>
+          <w:b/>
+          <w:bCs/>
+          <w:kern w:val="1"/>
+          <w:sz w:val="22"/>
+          <w:szCs w:val="22"/>
+        </w:rPr>
+        <w:t xml:space="preserve"> </w:t>
+      </w:r>
+      <w:r>
+        <w:rPr>
+          <w:b/>
+          <w:bCs/>
+          <w:kern w:val="1"/>
+          <w:sz w:val="22"/>
+          <w:szCs w:val="22"/>
+        </w:rPr>
+        <w:t>чакам горна граница</w:t>
+      </w:r>
+      <w:r>
+        <w:rPr>
+          <w:b/>
+          <w:bCs/>
+          <w:kern w:val="1"/>
+          <w:sz w:val="22"/>
+          <w:szCs w:val="22"/>
+        </w:rPr>
+        <w:t xml:space="preserve"> </w:t>
+      </w:r>
+      <w:r>
+        <w:rPr>
+          <w:b/>
+          <w:bCs/>
+          <w:kern w:val="1"/>
+          <w:sz w:val="22"/>
+          <w:szCs w:val="22"/>
+        </w:rPr>
+        <w:t>oчаквам долна граница</w:t>
+      </w:r>
+      <w:r>
+        <w:rPr>
+          <w:b/>
+          <w:bCs/>
+          <w:kern w:val="1"/>
+          <w:sz w:val="22"/>
+          <w:szCs w:val="22"/>
+        </w:rPr>
+        <w:t xml:space="preserve"> </w:t>
+      </w:r>
+      <w:r>
+        <w:rPr>
+          <w:b/>
+          <w:bCs/>
+          <w:kern w:val="1"/>
+          <w:sz w:val="22"/>
+          <w:szCs w:val="22"/>
+          <w:lang w:val="bg-BG"/>
+        </w:rPr>
+        <w:t>АДресчето на пледвера с улица На Баба ти улицата, номер 69, вх. А, ет.6 очаквам горна граница</w:t>
       </w:r>
       <w:r>
         <w:rPr>
@@ -1136,7 +1247,17 @@
           <w:szCs w:val="22"/>
           <w:lang w:val="bg-BG"/>
         </w:rPr>
-        <w:t xml:space="preserve">(главница, лихва, евентуална наказателна лихва, такси, комисиони, разноски по събирането на кредита до окончателното му издължаване) </w:t>
+        <w:t xml:space="preserve">(главница, лихва, евентуална наказателна лихва, такси, комисиони, разноски по събирането на кредита до </w:t>
+      </w:r>
+      <w:r>
+        <w:rPr>
+          <w:bCs/>
+          <w:sz w:val="22"/>
+          <w:szCs w:val="22"/>
+          <w:lang w:val="bg-BG"/>
+        </w:rPr>
+        <w:lastRenderedPageBreak/>
+        <w:t xml:space="preserve">окончателното му издължаване) </w:t>
       </w:r>
       <w:r>
         <w:rPr>
@@ -2091,6 +2212,7 @@
           <w:szCs w:val="22"/>
           <w:lang w:val="bg-BG"/>
         </w:rPr>
+        <w:lastRenderedPageBreak/>
         <w:t>Чл. 8.</w:t>
       </w:r>
       <w:r>
@@ -2099,16 +2221,7 @@
           <w:szCs w:val="22"/>
           <w:lang w:val="bg-BG"/>
         </w:rPr>
-        <w:t xml:space="preserve"> Настоящият договор се счита валиден от датата на подписването му до окончателното погасяване на </w:t>
-      </w:r>
-      <w:r>
-        <w:rPr>
-          <w:sz w:val="22"/>
-          <w:szCs w:val="22"/>
-          <w:lang w:val="bg-BG"/>
-        </w:rPr>
-        <w:lastRenderedPageBreak/>
-        <w:t>кредита, който е обезпечен с него, включително главницата, лихвите, таксите, комисионите, и другите разноски.</w:t>
+        <w:t xml:space="preserve"> Настоящият договор се счита валиден от датата на подписването му до окончателното погасяване на кредита, който е обезпечен с него, включително главницата, лихвите, таксите, комисионите, и другите разноски.</w:t>
       </w:r>
     </w:p>
     <w:p>
@@ -3563,11 +3676,11 @@
         </mc:Choice>
         <mc:Fallback>
           <w:pict>
-            <v:shapetype id="_x0000_t202" coordsize="21600,21600" o:spt="202" path="m,l,21600r21600,l21600,xe">
+            <v:shapetype w14:anchorId="71709924" id="_x0000_t202" coordsize="21600,21600" o:spt="202" path="m,l,21600r21600,l21600,xe">
               <v:stroke joinstyle="miter"/>
               <v:path gradientshapeok="t" o:connecttype="rect"/>
             </v:shapetype>
-            <v:shape id="MSIPCM77ec4896b11c6c0877fa16d0" o:spid="_x0000_s1026" type="#_x0000_t202" alt="{&quot;HashCode&quot;:-2136057175,&quot;Height&quot;:841.0,&quot;Width&quot;:595.0,&quot;Placement&quot;:&quot;Footer&quot;,&quot;Index&quot;:&quot;OddAndEven&quot;,&quot;Section&quot;:1,&quot;Top&quot;:0.0,&quot;Left&quot;:0.0}" style="position:absolute;margin-left:0;margin-top:805.35pt;width:595.3pt;height:21.55pt;z-index:251659264;visibility:visible;mso-wrap-style:square;mso-width-percent:0;mso-height-percent:0;mso-wrap-distance-left:9pt;mso-wrap-distance-top:0;mso-wrap-distance-right:9pt;mso-wrap-distance-bottom:0;mso-position-horizontal:absolute;mso-position-horizontal-relative:page;mso-position-vertical:absolute;mso-position-vertical-relative:page;mso-width-percent:0;mso-height-percent:0;mso-width-relative:page;mso-height-relative:page;v-text-anchor:bottom" o:gfxdata="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" o:allowincell="f" filled="f" stroked="f">
+            <v:shape id="MSIPCM77ec4896b11c6c0877fa16d0" o:spid="_x0000_s1026" type="#_x0000_t202" alt="{&quot;HashCode&quot;:-2136057175,&quot;Height&quot;:841.0,&quot;Width&quot;:595.0,&quot;Placement&quot;:&quot;Footer&quot;,&quot;Index&quot;:&quot;OddAndEven&quot;,&quot;Section&quot;:1,&quot;Top&quot;:0.0,&quot;Left&quot;:0.0}" style="position:absolute;margin-left:0;margin-top:805.35pt;width:595.3pt;height:21.55pt;z-index:251659264;visibility:visible;mso-wrap-style:square;mso-width-percent:0;mso-height-percent:0;mso-wrap-distance-left:9pt;mso-wrap-distance-top:0;mso-wrap-distance-right:9pt;mso-wrap-distance-bottom:0;mso-position-horizontal:absolute;mso-position-horizontal-relative:page;mso-position-vertical:absolute;mso-position-vertical-relative:page;mso-width-percent:0;mso-height-percent:0;mso-width-relative:page;mso-height-relative:page;v-text-anchor:bottom" o:gfxdata="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" o:allowincell="f" filled="f" stroked="f">
               <v:textbox inset="20pt,0,,0">
                 <w:txbxContent>
                   <w:p>
@@ -3700,11 +3813,11 @@
         </mc:Choice>
         <mc:Fallback>
           <w:pict>
-            <v:shapetype id="_x0000_t202" coordsize="21600,21600" o:spt="202" path="m,l,21600r21600,l21600,xe">
+            <v:shapetype w14:anchorId="0208119A" id="_x0000_t202" coordsize="21600,21600" o:spt="202" path="m,l,21600r21600,l21600,xe">
               <v:stroke joinstyle="miter"/>
               <v:path gradientshapeok="t" o:connecttype="rect"/>
             </v:shapetype>
-            <v:shape id="MSIPCMc7c249ec95af67eaf4f7905a" o:spid="_x0000_s1027" type="#_x0000_t202" alt="{&quot;HashCode&quot;:-2136057175,&quot;Height&quot;:841.0,&quot;Width&quot;:595.0,&quot;Placement&quot;:&quot;Footer&quot;,&quot;Index&quot;:&quot;Primary&quot;,&quot;Section&quot;:1,&quot;Top&quot;:0.0,&quot;Left&quot;:0.0}" style="position:absolute;margin-left:0;margin-top:805.35pt;width:595.3pt;height:21.55pt;z-index:251658240;visibility:visible;mso-wrap-style:square;mso-width-percent:0;mso-height-percent:0;mso-wrap-distance-left:9pt;mso-wrap-distance-top:0;mso-wrap-distance-right:9pt;mso-wrap-distance-bottom:0;mso-position-horizontal:absolute;mso-position-horizontal-relative:page;mso-position-vertical:absolute;mso-position-vertical-relative:page;mso-width-percent:0;mso-height-percent:0;mso-width-relative:page;mso-height-relative:page;v-text-anchor:bottom" o:gfxdata="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" o:allowincell="f" filled="f" stroked="f">
+            <v:shape id="MSIPCMc7c249ec95af67eaf4f7905a" o:spid="_x0000_s1027" type="#_x0000_t202" alt="{&quot;HashCode&quot;:-2136057175,&quot;Height&quot;:841.0,&quot;Width&quot;:595.0,&quot;Placement&quot;:&quot;Footer&quot;,&quot;Index&quot;:&quot;Primary&quot;,&quot;Section&quot;:1,&quot;Top&quot;:0.0,&quot;Left&quot;:0.0}" style="position:absolute;margin-left:0;margin-top:805.35pt;width:595.3pt;height:21.55pt;z-index:251658240;visibility:visible;mso-wrap-style:square;mso-width-percent:0;mso-height-percent:0;mso-wrap-distance-left:9pt;mso-wrap-distance-top:0;mso-wrap-distance-right:9pt;mso-wrap-distance-bottom:0;mso-position-horizontal:absolute;mso-position-horizontal-relative:page;mso-position-vertical:absolute;mso-position-vertical-relative:page;mso-width-percent:0;mso-height-percent:0;mso-width-relative:page;mso-height-relative:page;v-text-anchor:bottom" o:gfxdata="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" o:allowincell="f" filled="f" stroked="f">
               <v:textbox inset="20pt,0,,0">
                 <w:txbxContent>
                   <w:p>
@@ -3843,11 +3956,11 @@
         </mc:Choice>
         <mc:Fallback>
           <w:pict>
-            <v:shapetype id="_x0000_t202" coordsize="21600,21600" o:spt="202" path="m,l,21600r21600,l21600,xe">
+            <v:shapetype w14:anchorId="17D65B2B" id="_x0000_t202" coordsize="21600,21600" o:spt="202" path="m,l,21600r21600,l21600,xe">
               <v:stroke joinstyle="miter"/>
               <v:path gradientshapeok="t" o:connecttype="rect"/>
             </v:shapetype>
-            <v:shape id="MSIPCMaf48422d8079303b1a37a034" o:spid="_x0000_s1028" type="#_x0000_t202" alt="{&quot;HashCode&quot;:-2136057175,&quot;Height&quot;:841.0,&quot;Width&quot;:595.0,&quot;Placement&quot;:&quot;Footer&quot;,&quot;Index&quot;:&quot;OddAndEven&quot;,&quot;Section&quot;:2,&quot;Top&quot;:0.0,&quot;Left&quot;:0.0}" style="position:absolute;margin-left:0;margin-top:805.35pt;width:595.3pt;height:21.55pt;z-index:251661312;visibility:visible;mso-wrap-style:square;mso-width-percent:0;mso-height-percent:0;mso-wrap-distance-left:9pt;mso-wrap-distance-top:0;mso-wrap-distance-right:9pt;mso-wrap-distance-bottom:0;mso-position-horizontal:absolute;mso-position-horizontal-relative:page;mso-position-vertical:absolute;mso-position-vertical-relative:page;mso-width-percent:0;mso-height-percent:0;mso-width-relative:page;mso-height-relative:page;v-text-anchor:bottom" o:gfxdata="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" o:allowincell="f" filled="f" stroked="f">
+            <v:shape id="MSIPCMaf48422d8079303b1a37a034" o:spid="_x0000_s1028" type="#_x0000_t202" alt="{&quot;HashCode&quot;:-2136057175,&quot;Height&quot;:841.0,&quot;Width&quot;:595.0,&quot;Placement&quot;:&quot;Footer&quot;,&quot;Index&quot;:&quot;OddAndEven&quot;,&quot;Section&quot;:2,&quot;Top&quot;:0.0,&quot;Left&quot;:0.0}" style="position:absolute;margin-left:0;margin-top:805.35pt;width:595.3pt;height:21.55pt;z-index:251661312;visibility:visible;mso-wrap-style:square;mso-width-percent:0;mso-height-percent:0;mso-wrap-distance-left:9pt;mso-wrap-distance-top:0;mso-wrap-distance-right:9pt;mso-wrap-distance-bottom:0;mso-position-horizontal:absolute;mso-position-horizontal-relative:page;mso-position-vertical:absolute;mso-position-vertical-relative:page;mso-width-percent:0;mso-height-percent:0;mso-width-relative:page;mso-height-relative:page;v-text-anchor:bottom" o:gfxdata="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" o:allowincell="f" filled="f" stroked="f">
               <v:textbox inset="20pt,0,,0">
                 <w:txbxContent>
                   <w:p>
@@ -4004,11 +4117,11 @@
         </mc:Choice>
         <mc:Fallback>
           <w:pict>
-            <v:shapetype id="_x0000_t202" coordsize="21600,21600" o:spt="202" path="m,l,21600r21600,l21600,xe">
+            <v:shapetype w14:anchorId="299D0B1D" id="_x0000_t202" coordsize="21600,21600" o:spt="202" path="m,l,21600r21600,l21600,xe">
               <v:stroke joinstyle="miter"/>
               <v:path gradientshapeok="t" o:connecttype="rect"/>
             </v:shapetype>
-            <v:shape id="MSIPCMf6a546a99db2a15bc0a6a94e" o:spid="_x0000_s1029" type="#_x0000_t202" alt="{&quot;HashCode&quot;:-2136057175,&quot;Height&quot;:841.0,&quot;Width&quot;:595.0,&quot;Placement&quot;:&quot;Footer&quot;,&quot;Index&quot;:&quot;Primary&quot;,&quot;Section&quot;:2,&quot;Top&quot;:0.0,&quot;Left&quot;:0.0}" style="position:absolute;margin-left:0;margin-top:805.35pt;width:595.3pt;height:21.55pt;z-index:251660288;visibility:visible;mso-wrap-style:square;mso-width-percent:0;mso-height-percent:0;mso-wrap-distance-left:9pt;mso-wrap-distance-top:0;mso-wrap-distance-right:9pt;mso-wrap-distance-bottom:0;mso-position-horizontal:absolute;mso-position-horizontal-relative:page;mso-position-vertical:absolute;mso-position-vertical-relative:page;mso-width-percent:0;mso-height-percent:0;mso-width-relative:page;mso-height-relative:page;v-text-anchor:bottom" o:gfxdata="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" o:allowincell="f" filled="f" stroked="f">
+            <v:shape id="MSIPCMf6a546a99db2a15bc0a6a94e" o:spid="_x0000_s1029" type="#_x0000_t202" alt="{&quot;HashCode&quot;:-2136057175,&quot;Height&quot;:841.0,&quot;Width&quot;:595.0,&quot;Placement&quot;:&quot;Footer&quot;,&quot;Index&quot;:&quot;Primary&quot;,&quot;Section&quot;:2,&quot;Top&quot;:0.0,&quot;Left&quot;:0.0}" style="position:absolute;margin-left:0;margin-top:805.35pt;width:595.3pt;height:21.55pt;z-index:251660288;visibility:visible;mso-wrap-style:square;mso-width-percent:0;mso-height-percent:0;mso-wrap-distance-left:9pt;mso-wrap-distance-top:0;mso-wrap-distance-right:9pt;mso-wrap-distance-bottom:0;mso-position-horizontal:absolute;mso-position-horizontal-relative:page;mso-position-vertical:absolute;mso-position-vertical-relative:page;mso-width-percent:0;mso-height-percent:0;mso-width-relative:page;mso-height-relative:page;v-text-anchor:bottom" o:gfxdata="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" o:allowincell="f" filled="f" stroked="f">
               <v:textbox inset="20pt,0,,0">
                 <w:txbxContent>
                   <w:p>

</xml_diff>